<commit_message>
hoy trabaje archivos I
</commit_message>
<xml_diff>
--- a/Curso basico completo con sintaxis y comentarios.docx
+++ b/Curso basico completo con sintaxis y comentarios.docx
@@ -1040,7 +1040,6 @@
           <w:color w:val="002060"/>
           <w:sz w:val="28"/>
           <w:szCs w:val="28"/>
-          <w:lang w:val="en-US"/>
         </w:rPr>
       </w:pPr>
       <w:r>
@@ -1048,7 +1047,6 @@
           <w:color w:val="002060"/>
           <w:sz w:val="28"/>
           <w:szCs w:val="28"/>
-          <w:lang w:val="en-US"/>
         </w:rPr>
         <w:t xml:space="preserve">Input y </w:t>
       </w:r>
@@ -1058,7 +1056,6 @@
           <w:color w:val="002060"/>
           <w:sz w:val="28"/>
           <w:szCs w:val="28"/>
-          <w:lang w:val="en-US"/>
         </w:rPr>
         <w:t>raw_input</w:t>
       </w:r>
@@ -1068,29 +1065,8 @@
           <w:color w:val="002060"/>
           <w:sz w:val="28"/>
           <w:szCs w:val="28"/>
-          <w:lang w:val="en-US"/>
-        </w:rPr>
-        <w:t xml:space="preserve"> - 8 - Python </w:t>
-      </w:r>
-      <w:proofErr w:type="spellStart"/>
-      <w:r>
-        <w:rPr>
-          <w:color w:val="002060"/>
-          <w:sz w:val="28"/>
-          <w:szCs w:val="28"/>
-          <w:lang w:val="en-US"/>
-        </w:rPr>
-        <w:t>básico</w:t>
-      </w:r>
-      <w:proofErr w:type="spellEnd"/>
-      <w:r>
-        <w:rPr>
-          <w:color w:val="002060"/>
-          <w:sz w:val="28"/>
-          <w:szCs w:val="28"/>
-          <w:lang w:val="en-US"/>
-        </w:rPr>
-        <w:t>.</w:t>
+        </w:rPr>
+        <w:t xml:space="preserve"> - 8 - Python básico.</w:t>
       </w:r>
     </w:p>
     <w:p>
@@ -13615,23 +13591,7 @@
           <w:sz w:val="24"/>
           <w:szCs w:val="24"/>
         </w:rPr>
-        <w:t xml:space="preserve"> No tiene atributo </w:t>
-      </w:r>
-      <w:proofErr w:type="spellStart"/>
-      <w:r>
-        <w:rPr>
-          <w:sz w:val="24"/>
-          <w:szCs w:val="24"/>
-        </w:rPr>
-        <w:t>add</w:t>
-      </w:r>
-      <w:proofErr w:type="spellEnd"/>
-      <w:r>
-        <w:rPr>
-          <w:sz w:val="24"/>
-          <w:szCs w:val="24"/>
-        </w:rPr>
-        <w:t>.</w:t>
+        <w:t xml:space="preserve"> No tiene atributo add.</w:t>
       </w:r>
     </w:p>
     <w:p>
@@ -31073,30 +31033,18 @@
           <w:color w:val="555555"/>
           <w:sz w:val="20"/>
           <w:szCs w:val="20"/>
-          <w:lang w:eastAsia="es-AR"/>
-        </w:rPr>
-      </w:pPr>
-      <w:proofErr w:type="spellStart"/>
+          <w:lang w:val="en-US" w:eastAsia="es-AR"/>
+        </w:rPr>
+      </w:pPr>
       <w:r>
         <w:rPr>
           <w:rFonts w:ascii="Consolas" w:eastAsia="Times New Roman" w:hAnsi="Consolas" w:cs="Courier New"/>
           <w:color w:val="555555"/>
           <w:sz w:val="20"/>
           <w:szCs w:val="20"/>
-          <w:lang w:eastAsia="es-AR"/>
-        </w:rPr>
-        <w:t>print</w:t>
-      </w:r>
-      <w:proofErr w:type="spellEnd"/>
-      <w:r>
-        <w:rPr>
-          <w:rFonts w:ascii="Consolas" w:eastAsia="Times New Roman" w:hAnsi="Consolas" w:cs="Courier New"/>
-          <w:color w:val="555555"/>
-          <w:sz w:val="20"/>
-          <w:szCs w:val="20"/>
-          <w:lang w:eastAsia="es-AR"/>
-        </w:rPr>
-        <w:t>(pares)</w:t>
+          <w:lang w:val="en-US" w:eastAsia="es-AR"/>
+        </w:rPr>
+        <w:t>print(pares)</w:t>
       </w:r>
     </w:p>
     <w:p>
@@ -34814,7 +34762,7 @@
           </mc:Choice>
           <mc:Fallback>
             <w:pict>
-              <v:shapetype w14:anchorId="6FD87239" id="_x0000_t32" coordsize="21600,21600" o:spt="32" o:oned="t" path="m,l21600,21600e" filled="f">
+              <v:shapetype w14:anchorId="22382D88" id="_x0000_t32" coordsize="21600,21600" o:spt="32" o:oned="t" path="m,l21600,21600e" filled="f">
                 <v:path arrowok="t" fillok="f" o:connecttype="none"/>
                 <o:lock v:ext="edit" shapetype="t"/>
               </v:shapetype>
@@ -34893,7 +34841,7 @@
           </mc:Choice>
           <mc:Fallback>
             <w:pict>
-              <v:shape w14:anchorId="5BA4E4A5" id="Conector recto de flecha 318" o:spid="_x0000_s1026" type="#_x0000_t32" style="position:absolute;margin-left:91.9pt;margin-top:111.5pt;width:90.4pt;height:3.6pt;flip:x;z-index:251755520;visibility:visible;mso-wrap-style:square;mso-width-percent:0;mso-height-percent:0;mso-wrap-distance-left:9pt;mso-wrap-distance-top:0;mso-wrap-distance-right:9pt;mso-wrap-distance-bottom:0;mso-position-horizontal:absolute;mso-position-horizontal-relative:text;mso-position-vertical:absolute;mso-position-vertical-relative:text;mso-width-percent:0;mso-height-percent:0;mso-width-relative:margin;mso-height-relative:margin" o:gfxdata="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" strokecolor="#7030a0" strokeweight="2.25pt">
+              <v:shape w14:anchorId="6587370C" id="Conector recto de flecha 318" o:spid="_x0000_s1026" type="#_x0000_t32" style="position:absolute;margin-left:91.9pt;margin-top:111.5pt;width:90.4pt;height:3.6pt;flip:x;z-index:251755520;visibility:visible;mso-wrap-style:square;mso-width-percent:0;mso-height-percent:0;mso-wrap-distance-left:9pt;mso-wrap-distance-top:0;mso-wrap-distance-right:9pt;mso-wrap-distance-bottom:0;mso-position-horizontal:absolute;mso-position-horizontal-relative:text;mso-position-vertical:absolute;mso-position-vertical-relative:text;mso-width-percent:0;mso-height-percent:0;mso-width-relative:margin;mso-height-relative:margin" o:gfxdata="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" strokecolor="#7030a0" strokeweight="2.25pt">
                 <v:stroke endarrow="block" joinstyle="miter"/>
               </v:shape>
             </w:pict>
@@ -34968,7 +34916,7 @@
           </mc:Choice>
           <mc:Fallback>
             <w:pict>
-              <v:shape w14:anchorId="7DEE5A2B" id="Conector recto de flecha 315" o:spid="_x0000_s1026" type="#_x0000_t32" style="position:absolute;margin-left:129.5pt;margin-top:66.2pt;width:158.5pt;height:3.6pt;flip:x y;z-index:251718656;visibility:visible;mso-wrap-style:square;mso-width-percent:0;mso-height-percent:0;mso-wrap-distance-left:9pt;mso-wrap-distance-top:0;mso-wrap-distance-right:9pt;mso-wrap-distance-bottom:0;mso-position-horizontal:absolute;mso-position-horizontal-relative:text;mso-position-vertical:absolute;mso-position-vertical-relative:text;mso-width-percent:0;mso-height-percent:0;mso-width-relative:margin;mso-height-relative:margin" o:gfxdata="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" strokecolor="#7030a0" strokeweight="2.25pt">
+              <v:shape w14:anchorId="459B6E46" id="Conector recto de flecha 315" o:spid="_x0000_s1026" type="#_x0000_t32" style="position:absolute;margin-left:129.5pt;margin-top:66.2pt;width:158.5pt;height:3.6pt;flip:x y;z-index:251718656;visibility:visible;mso-wrap-style:square;mso-width-percent:0;mso-height-percent:0;mso-wrap-distance-left:9pt;mso-wrap-distance-top:0;mso-wrap-distance-right:9pt;mso-wrap-distance-bottom:0;mso-position-horizontal:absolute;mso-position-horizontal-relative:text;mso-position-vertical:absolute;mso-position-vertical-relative:text;mso-width-percent:0;mso-height-percent:0;mso-width-relative:margin;mso-height-relative:margin" o:gfxdata="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" strokecolor="#7030a0" strokeweight="2.25pt">
                 <v:stroke endarrow="block" joinstyle="miter"/>
               </v:shape>
             </w:pict>
@@ -35043,7 +34991,7 @@
           </mc:Choice>
           <mc:Fallback>
             <w:pict>
-              <v:shape w14:anchorId="249120CF" id="Conector recto de flecha 317" o:spid="_x0000_s1026" type="#_x0000_t32" style="position:absolute;margin-left:74.8pt;margin-top:188.1pt;width:54.8pt;height:3.6pt;flip:x y;z-index:251743232;visibility:visible;mso-wrap-style:square;mso-width-percent:0;mso-height-percent:0;mso-wrap-distance-left:9pt;mso-wrap-distance-top:0;mso-wrap-distance-right:9pt;mso-wrap-distance-bottom:0;mso-position-horizontal:absolute;mso-position-horizontal-relative:text;mso-position-vertical:absolute;mso-position-vertical-relative:text;mso-width-percent:0;mso-height-percent:0;mso-width-relative:margin;mso-height-relative:margin" o:gfxdata="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" strokecolor="#7030a0" strokeweight="2.25pt">
+              <v:shape w14:anchorId="7760CD23" id="Conector recto de flecha 317" o:spid="_x0000_s1026" type="#_x0000_t32" style="position:absolute;margin-left:74.8pt;margin-top:188.1pt;width:54.8pt;height:3.6pt;flip:x y;z-index:251743232;visibility:visible;mso-wrap-style:square;mso-width-percent:0;mso-height-percent:0;mso-wrap-distance-left:9pt;mso-wrap-distance-top:0;mso-wrap-distance-right:9pt;mso-wrap-distance-bottom:0;mso-position-horizontal:absolute;mso-position-horizontal-relative:text;mso-position-vertical:absolute;mso-position-vertical-relative:text;mso-width-percent:0;mso-height-percent:0;mso-width-relative:margin;mso-height-relative:margin" o:gfxdata="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" strokecolor="#7030a0" strokeweight="2.25pt">
                 <v:stroke endarrow="block" joinstyle="miter"/>
               </v:shape>
             </w:pict>
@@ -35278,7 +35226,7 @@
           </mc:Choice>
           <mc:Fallback>
             <w:pict>
-              <v:shape w14:anchorId="693410FB" id="Conector recto de flecha 316" o:spid="_x0000_s1026" type="#_x0000_t32" style="position:absolute;margin-left:74.8pt;margin-top:247.2pt;width:62.95pt;height:3.95pt;flip:x y;z-index:251730944;visibility:visible;mso-wrap-style:square;mso-width-percent:0;mso-height-percent:0;mso-wrap-distance-left:9pt;mso-wrap-distance-top:0;mso-wrap-distance-right:9pt;mso-wrap-distance-bottom:0;mso-position-horizontal:absolute;mso-position-horizontal-relative:text;mso-position-vertical:absolute;mso-position-vertical-relative:text;mso-width-percent:0;mso-height-percent:0;mso-width-relative:margin;mso-height-relative:margin" o:gfxdata="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" strokecolor="#7030a0" strokeweight="2.25pt">
+              <v:shape w14:anchorId="20CEB321" id="Conector recto de flecha 316" o:spid="_x0000_s1026" type="#_x0000_t32" style="position:absolute;margin-left:74.8pt;margin-top:247.2pt;width:62.95pt;height:3.95pt;flip:x y;z-index:251730944;visibility:visible;mso-wrap-style:square;mso-width-percent:0;mso-height-percent:0;mso-wrap-distance-left:9pt;mso-wrap-distance-top:0;mso-wrap-distance-right:9pt;mso-wrap-distance-bottom:0;mso-position-horizontal:absolute;mso-position-horizontal-relative:text;mso-position-vertical:absolute;mso-position-vertical-relative:text;mso-width-percent:0;mso-height-percent:0;mso-width-relative:margin;mso-height-relative:margin" o:gfxdata="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" strokecolor="#7030a0" strokeweight="2.25pt">
                 <v:stroke endarrow="block" joinstyle="miter"/>
               </v:shape>
             </w:pict>
@@ -35347,7 +35295,7 @@
           </mc:Choice>
           <mc:Fallback>
             <w:pict>
-              <v:shape w14:anchorId="477472C8" id="Conector recto de flecha 314" o:spid="_x0000_s1026" type="#_x0000_t32" style="position:absolute;margin-left:145.2pt;margin-top:41.4pt;width:142.95pt;height:0;flip:x;z-index:251710464;visibility:visible;mso-wrap-style:square;mso-wrap-distance-left:9pt;mso-wrap-distance-top:0;mso-wrap-distance-right:9pt;mso-wrap-distance-bottom:0;mso-position-horizontal:absolute;mso-position-horizontal-relative:text;mso-position-vertical:absolute;mso-position-vertical-relative:text" o:gfxdata="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" strokecolor="#7030a0" strokeweight="2.25pt">
+              <v:shape w14:anchorId="63462801" id="Conector recto de flecha 314" o:spid="_x0000_s1026" type="#_x0000_t32" style="position:absolute;margin-left:145.2pt;margin-top:41.4pt;width:142.95pt;height:0;flip:x;z-index:251710464;visibility:visible;mso-wrap-style:square;mso-wrap-distance-left:9pt;mso-wrap-distance-top:0;mso-wrap-distance-right:9pt;mso-wrap-distance-bottom:0;mso-position-horizontal:absolute;mso-position-horizontal-relative:text;mso-position-vertical:absolute;mso-position-vertical-relative:text" o:gfxdata="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" strokecolor="#7030a0" strokeweight="2.25pt">
                 <v:stroke endarrow="block" joinstyle="miter"/>
               </v:shape>
             </w:pict>
@@ -39939,6 +39887,7 @@
       </w:pPr>
       <w:r>
         <w:rPr>
+          <w:noProof/>
           <w:sz w:val="24"/>
           <w:szCs w:val="24"/>
         </w:rPr>
@@ -39996,6 +39945,7 @@
       </w:pPr>
       <w:r>
         <w:rPr>
+          <w:noProof/>
           <w:sz w:val="24"/>
           <w:szCs w:val="24"/>
         </w:rPr>
@@ -40044,6 +39994,7 @@
       </w:r>
       <w:r>
         <w:rPr>
+          <w:noProof/>
           <w:sz w:val="24"/>
           <w:szCs w:val="24"/>
         </w:rPr>
@@ -40092,6 +40043,7 @@
       </w:r>
       <w:r>
         <w:rPr>
+          <w:noProof/>
           <w:sz w:val="24"/>
           <w:szCs w:val="24"/>
         </w:rPr>
@@ -40145,11 +40097,857 @@
       <w:pPr>
         <w:jc w:val="both"/>
         <w:rPr>
-          <w:sz w:val="24"/>
-          <w:szCs w:val="24"/>
-        </w:rPr>
-      </w:pPr>
-    </w:p>
+          <w:color w:val="002060"/>
+          <w:sz w:val="32"/>
+          <w:szCs w:val="28"/>
+        </w:rPr>
+      </w:pPr>
+      <w:r>
+        <w:rPr>
+          <w:color w:val="002060"/>
+          <w:sz w:val="32"/>
+          <w:szCs w:val="28"/>
+        </w:rPr>
+        <w:t>Archivos I - 41 </w:t>
+      </w:r>
+      <w:r>
+        <w:rPr>
+          <w:color w:val="002060"/>
+          <w:sz w:val="32"/>
+          <w:szCs w:val="28"/>
+        </w:rPr>
+        <w:t>-</w:t>
+      </w:r>
+      <w:r>
+        <w:rPr>
+          <w:color w:val="002060"/>
+          <w:sz w:val="32"/>
+          <w:szCs w:val="28"/>
+        </w:rPr>
+        <w:t xml:space="preserve"> </w:t>
+      </w:r>
+      <w:r>
+        <w:rPr>
+          <w:color w:val="002060"/>
+          <w:sz w:val="32"/>
+          <w:szCs w:val="28"/>
+        </w:rPr>
+        <w:t>Python básico</w:t>
+      </w:r>
+    </w:p>
+    <w:p>
+      <w:r>
+        <w:t xml:space="preserve">Cree un archivo de texto en la misma carpeta en la que ejecuto el </w:t>
+      </w:r>
+      <w:proofErr w:type="gramStart"/>
+      <w:r>
+        <w:t>programa .Py</w:t>
+      </w:r>
+      <w:proofErr w:type="gramEnd"/>
+    </w:p>
+    <w:p>
+      <w:pPr>
+        <w:jc w:val="both"/>
+        <w:rPr>
+          <w:color w:val="002060"/>
+          <w:sz w:val="32"/>
+          <w:szCs w:val="28"/>
+        </w:rPr>
+      </w:pPr>
+      <w:r>
+        <w:rPr>
+          <w:color w:val="002060"/>
+          <w:sz w:val="32"/>
+          <w:szCs w:val="28"/>
+        </w:rPr>
+        <w:lastRenderedPageBreak/>
+        <w:drawing>
+          <wp:inline distT="0" distB="0" distL="0" distR="0" wp14:anchorId="5DDADBF1" wp14:editId="5614F77E">
+            <wp:extent cx="5142585" cy="3519511"/>
+            <wp:effectExtent l="0" t="0" r="1270" b="5080"/>
+            <wp:docPr id="348" name="Imagen 348"/>
+            <wp:cNvGraphicFramePr>
+              <a:graphicFrameLocks xmlns:a="http://schemas.openxmlformats.org/drawingml/2006/main" noChangeAspect="1"/>
+            </wp:cNvGraphicFramePr>
+            <a:graphic xmlns:a="http://schemas.openxmlformats.org/drawingml/2006/main">
+              <a:graphicData uri="http://schemas.openxmlformats.org/drawingml/2006/picture">
+                <pic:pic xmlns:pic="http://schemas.openxmlformats.org/drawingml/2006/picture">
+                  <pic:nvPicPr>
+                    <pic:cNvPr id="1" name=""/>
+                    <pic:cNvPicPr/>
+                  </pic:nvPicPr>
+                  <pic:blipFill>
+                    <a:blip r:embed="rId350"/>
+                    <a:stretch>
+                      <a:fillRect/>
+                    </a:stretch>
+                  </pic:blipFill>
+                  <pic:spPr>
+                    <a:xfrm>
+                      <a:off x="0" y="0"/>
+                      <a:ext cx="5150290" cy="3524785"/>
+                    </a:xfrm>
+                    <a:prstGeom prst="rect">
+                      <a:avLst/>
+                    </a:prstGeom>
+                  </pic:spPr>
+                </pic:pic>
+              </a:graphicData>
+            </a:graphic>
+          </wp:inline>
+        </w:drawing>
+      </w:r>
+    </w:p>
+    <w:p>
+      <w:pPr>
+        <w:jc w:val="both"/>
+        <w:rPr>
+          <w:color w:val="002060"/>
+          <w:sz w:val="32"/>
+          <w:szCs w:val="28"/>
+        </w:rPr>
+      </w:pPr>
+      <w:r>
+        <w:rPr>
+          <w:color w:val="002060"/>
+          <w:sz w:val="32"/>
+          <w:szCs w:val="28"/>
+        </w:rPr>
+        <w:drawing>
+          <wp:inline distT="0" distB="0" distL="0" distR="0" wp14:anchorId="22387378" wp14:editId="6AB283EE">
+            <wp:extent cx="4782217" cy="2438740"/>
+            <wp:effectExtent l="0" t="0" r="0" b="0"/>
+            <wp:docPr id="349" name="Imagen 349"/>
+            <wp:cNvGraphicFramePr>
+              <a:graphicFrameLocks xmlns:a="http://schemas.openxmlformats.org/drawingml/2006/main" noChangeAspect="1"/>
+            </wp:cNvGraphicFramePr>
+            <a:graphic xmlns:a="http://schemas.openxmlformats.org/drawingml/2006/main">
+              <a:graphicData uri="http://schemas.openxmlformats.org/drawingml/2006/picture">
+                <pic:pic xmlns:pic="http://schemas.openxmlformats.org/drawingml/2006/picture">
+                  <pic:nvPicPr>
+                    <pic:cNvPr id="1" name=""/>
+                    <pic:cNvPicPr/>
+                  </pic:nvPicPr>
+                  <pic:blipFill>
+                    <a:blip r:embed="rId351"/>
+                    <a:stretch>
+                      <a:fillRect/>
+                    </a:stretch>
+                  </pic:blipFill>
+                  <pic:spPr>
+                    <a:xfrm>
+                      <a:off x="0" y="0"/>
+                      <a:ext cx="4782217" cy="2438740"/>
+                    </a:xfrm>
+                    <a:prstGeom prst="rect">
+                      <a:avLst/>
+                    </a:prstGeom>
+                  </pic:spPr>
+                </pic:pic>
+              </a:graphicData>
+            </a:graphic>
+          </wp:inline>
+        </w:drawing>
+      </w:r>
+    </w:p>
+    <w:p>
+      <w:pPr>
+        <w:jc w:val="both"/>
+        <w:rPr>
+          <w:color w:val="002060"/>
+          <w:sz w:val="32"/>
+          <w:szCs w:val="28"/>
+        </w:rPr>
+      </w:pPr>
+    </w:p>
+    <w:p>
+      <w:pPr>
+        <w:jc w:val="both"/>
+        <w:rPr>
+          <w:color w:val="002060"/>
+          <w:sz w:val="32"/>
+          <w:szCs w:val="28"/>
+        </w:rPr>
+      </w:pPr>
+      <w:r>
+        <w:rPr>
+          <w:color w:val="002060"/>
+          <w:sz w:val="32"/>
+          <w:szCs w:val="28"/>
+        </w:rPr>
+        <w:drawing>
+          <wp:inline distT="0" distB="0" distL="0" distR="0" wp14:anchorId="34942AE5" wp14:editId="333E6B88">
+            <wp:extent cx="3229426" cy="1781424"/>
+            <wp:effectExtent l="0" t="0" r="9525" b="9525"/>
+            <wp:docPr id="350" name="Imagen 350"/>
+            <wp:cNvGraphicFramePr>
+              <a:graphicFrameLocks xmlns:a="http://schemas.openxmlformats.org/drawingml/2006/main" noChangeAspect="1"/>
+            </wp:cNvGraphicFramePr>
+            <a:graphic xmlns:a="http://schemas.openxmlformats.org/drawingml/2006/main">
+              <a:graphicData uri="http://schemas.openxmlformats.org/drawingml/2006/picture">
+                <pic:pic xmlns:pic="http://schemas.openxmlformats.org/drawingml/2006/picture">
+                  <pic:nvPicPr>
+                    <pic:cNvPr id="1" name=""/>
+                    <pic:cNvPicPr/>
+                  </pic:nvPicPr>
+                  <pic:blipFill>
+                    <a:blip r:embed="rId352"/>
+                    <a:stretch>
+                      <a:fillRect/>
+                    </a:stretch>
+                  </pic:blipFill>
+                  <pic:spPr>
+                    <a:xfrm>
+                      <a:off x="0" y="0"/>
+                      <a:ext cx="3229426" cy="1781424"/>
+                    </a:xfrm>
+                    <a:prstGeom prst="rect">
+                      <a:avLst/>
+                    </a:prstGeom>
+                  </pic:spPr>
+                </pic:pic>
+              </a:graphicData>
+            </a:graphic>
+          </wp:inline>
+        </w:drawing>
+      </w:r>
+      <w:r>
+        <w:rPr>
+          <w:color w:val="002060"/>
+          <w:sz w:val="32"/>
+          <w:szCs w:val="28"/>
+        </w:rPr>
+        <w:t xml:space="preserve"> </w:t>
+      </w:r>
+      <w:r>
+        <w:rPr>
+          <w:color w:val="002060"/>
+          <w:sz w:val="32"/>
+          <w:szCs w:val="28"/>
+        </w:rPr>
+        <w:drawing>
+          <wp:inline distT="0" distB="0" distL="0" distR="0" wp14:anchorId="592A2B49" wp14:editId="1D4EB722">
+            <wp:extent cx="3262579" cy="1743075"/>
+            <wp:effectExtent l="0" t="0" r="0" b="0"/>
+            <wp:docPr id="351" name="Imagen 351"/>
+            <wp:cNvGraphicFramePr>
+              <a:graphicFrameLocks xmlns:a="http://schemas.openxmlformats.org/drawingml/2006/main" noChangeAspect="1"/>
+            </wp:cNvGraphicFramePr>
+            <a:graphic xmlns:a="http://schemas.openxmlformats.org/drawingml/2006/main">
+              <a:graphicData uri="http://schemas.openxmlformats.org/drawingml/2006/picture">
+                <pic:pic xmlns:pic="http://schemas.openxmlformats.org/drawingml/2006/picture">
+                  <pic:nvPicPr>
+                    <pic:cNvPr id="1" name=""/>
+                    <pic:cNvPicPr/>
+                  </pic:nvPicPr>
+                  <pic:blipFill>
+                    <a:blip r:embed="rId353"/>
+                    <a:stretch>
+                      <a:fillRect/>
+                    </a:stretch>
+                  </pic:blipFill>
+                  <pic:spPr>
+                    <a:xfrm>
+                      <a:off x="0" y="0"/>
+                      <a:ext cx="3265357" cy="1744559"/>
+                    </a:xfrm>
+                    <a:prstGeom prst="rect">
+                      <a:avLst/>
+                    </a:prstGeom>
+                  </pic:spPr>
+                </pic:pic>
+              </a:graphicData>
+            </a:graphic>
+          </wp:inline>
+        </w:drawing>
+      </w:r>
+    </w:p>
+    <w:p>
+      <w:pPr>
+        <w:jc w:val="both"/>
+        <w:rPr>
+          <w:color w:val="002060"/>
+          <w:sz w:val="32"/>
+          <w:szCs w:val="28"/>
+        </w:rPr>
+      </w:pPr>
+    </w:p>
+    <w:p>
+      <w:pPr>
+        <w:jc w:val="both"/>
+        <w:rPr>
+          <w:color w:val="002060"/>
+          <w:sz w:val="32"/>
+          <w:szCs w:val="28"/>
+        </w:rPr>
+      </w:pPr>
+      <w:r>
+        <w:rPr>
+          <w:color w:val="002060"/>
+          <w:sz w:val="32"/>
+          <w:szCs w:val="28"/>
+        </w:rPr>
+        <w:drawing>
+          <wp:inline distT="0" distB="0" distL="0" distR="0" wp14:anchorId="45402D10" wp14:editId="6B879F61">
+            <wp:extent cx="6840855" cy="457835"/>
+            <wp:effectExtent l="38100" t="38100" r="36195" b="37465"/>
+            <wp:docPr id="352" name="Imagen 352"/>
+            <wp:cNvGraphicFramePr>
+              <a:graphicFrameLocks xmlns:a="http://schemas.openxmlformats.org/drawingml/2006/main" noChangeAspect="1"/>
+            </wp:cNvGraphicFramePr>
+            <a:graphic xmlns:a="http://schemas.openxmlformats.org/drawingml/2006/main">
+              <a:graphicData uri="http://schemas.openxmlformats.org/drawingml/2006/picture">
+                <pic:pic xmlns:pic="http://schemas.openxmlformats.org/drawingml/2006/picture">
+                  <pic:nvPicPr>
+                    <pic:cNvPr id="1" name=""/>
+                    <pic:cNvPicPr/>
+                  </pic:nvPicPr>
+                  <pic:blipFill>
+                    <a:blip r:embed="rId354"/>
+                    <a:stretch>
+                      <a:fillRect/>
+                    </a:stretch>
+                  </pic:blipFill>
+                  <pic:spPr>
+                    <a:xfrm>
+                      <a:off x="0" y="0"/>
+                      <a:ext cx="6840855" cy="457835"/>
+                    </a:xfrm>
+                    <a:prstGeom prst="rect">
+                      <a:avLst/>
+                    </a:prstGeom>
+                    <a:ln w="28575">
+                      <a:solidFill>
+                        <a:srgbClr val="FF0000"/>
+                      </a:solidFill>
+                    </a:ln>
+                  </pic:spPr>
+                </pic:pic>
+              </a:graphicData>
+            </a:graphic>
+          </wp:inline>
+        </w:drawing>
+      </w:r>
+    </w:p>
+    <w:p>
+      <w:pPr>
+        <w:rPr>
+          <w:lang w:val="en-US"/>
+        </w:rPr>
+      </w:pPr>
+      <w:r>
+        <w:rPr>
+          <w:lang w:val="en-US"/>
+        </w:rPr>
+        <w:t xml:space="preserve">The </w:t>
+      </w:r>
+      <w:proofErr w:type="spellStart"/>
+      <w:r>
+        <w:rPr>
+          <w:lang w:val="en-US"/>
+        </w:rPr>
+        <w:t>raw_</w:t>
+      </w:r>
+      <w:proofErr w:type="gramStart"/>
+      <w:r>
+        <w:rPr>
+          <w:lang w:val="en-US"/>
+        </w:rPr>
+        <w:t>input</w:t>
+      </w:r>
+      <w:proofErr w:type="spellEnd"/>
+      <w:r>
+        <w:rPr>
+          <w:lang w:val="en-US"/>
+        </w:rPr>
+        <w:t>(</w:t>
+      </w:r>
+      <w:proofErr w:type="gramEnd"/>
+      <w:r>
+        <w:rPr>
+          <w:lang w:val="en-US"/>
+        </w:rPr>
+        <w:t xml:space="preserve">) function reads a line from input (i.e. the user) and returns a string by stripping a trailing newline. This page shows some common and useful </w:t>
+      </w:r>
+      <w:proofErr w:type="spellStart"/>
+      <w:r>
+        <w:rPr>
+          <w:lang w:val="en-US"/>
+        </w:rPr>
+        <w:t>raw_</w:t>
+      </w:r>
+      <w:proofErr w:type="gramStart"/>
+      <w:r>
+        <w:rPr>
+          <w:lang w:val="en-US"/>
+        </w:rPr>
+        <w:t>input</w:t>
+      </w:r>
+      <w:proofErr w:type="spellEnd"/>
+      <w:r>
+        <w:rPr>
+          <w:lang w:val="en-US"/>
+        </w:rPr>
+        <w:t>(</w:t>
+      </w:r>
+      <w:proofErr w:type="gramEnd"/>
+      <w:r>
+        <w:rPr>
+          <w:lang w:val="en-US"/>
+        </w:rPr>
+        <w:t xml:space="preserve">) examples for new users. Please note that </w:t>
+      </w:r>
+      <w:proofErr w:type="spellStart"/>
+      <w:r>
+        <w:rPr>
+          <w:lang w:val="en-US"/>
+        </w:rPr>
+        <w:t>raw_</w:t>
+      </w:r>
+      <w:proofErr w:type="gramStart"/>
+      <w:r>
+        <w:rPr>
+          <w:lang w:val="en-US"/>
+        </w:rPr>
+        <w:t>input</w:t>
+      </w:r>
+      <w:proofErr w:type="spellEnd"/>
+      <w:r>
+        <w:rPr>
+          <w:lang w:val="en-US"/>
+        </w:rPr>
+        <w:t>(</w:t>
+      </w:r>
+      <w:proofErr w:type="gramEnd"/>
+      <w:r>
+        <w:rPr>
+          <w:lang w:val="en-US"/>
+        </w:rPr>
+        <w:t xml:space="preserve">) was renamed to </w:t>
+      </w:r>
+      <w:r>
+        <w:rPr>
+          <w:b/>
+          <w:bCs/>
+          <w:color w:val="FF0000"/>
+          <w:sz w:val="24"/>
+          <w:szCs w:val="24"/>
+          <w:lang w:val="en-US"/>
+        </w:rPr>
+        <w:t>input()</w:t>
+      </w:r>
+      <w:r>
+        <w:rPr>
+          <w:color w:val="FF0000"/>
+          <w:sz w:val="24"/>
+          <w:szCs w:val="24"/>
+          <w:lang w:val="en-US"/>
+        </w:rPr>
+        <w:t xml:space="preserve"> </w:t>
+      </w:r>
+      <w:r>
+        <w:rPr>
+          <w:lang w:val="en-US"/>
+        </w:rPr>
+        <w:t>in Python version 3.</w:t>
+      </w:r>
+    </w:p>
+    <w:p>
+      <w:pPr>
+        <w:rPr>
+          <w:lang w:val="en-US"/>
+        </w:rPr>
+      </w:pPr>
+      <w:r>
+        <w:rPr>
+          <w:lang w:val="en-US"/>
+        </w:rPr>
+        <w:lastRenderedPageBreak/>
+        <w:drawing>
+          <wp:inline distT="0" distB="0" distL="0" distR="0" wp14:anchorId="5209297D" wp14:editId="44898AE2">
+            <wp:extent cx="6087325" cy="1867161"/>
+            <wp:effectExtent l="0" t="0" r="0" b="0"/>
+            <wp:docPr id="353" name="Imagen 353"/>
+            <wp:cNvGraphicFramePr>
+              <a:graphicFrameLocks xmlns:a="http://schemas.openxmlformats.org/drawingml/2006/main" noChangeAspect="1"/>
+            </wp:cNvGraphicFramePr>
+            <a:graphic xmlns:a="http://schemas.openxmlformats.org/drawingml/2006/main">
+              <a:graphicData uri="http://schemas.openxmlformats.org/drawingml/2006/picture">
+                <pic:pic xmlns:pic="http://schemas.openxmlformats.org/drawingml/2006/picture">
+                  <pic:nvPicPr>
+                    <pic:cNvPr id="1" name=""/>
+                    <pic:cNvPicPr/>
+                  </pic:nvPicPr>
+                  <pic:blipFill>
+                    <a:blip r:embed="rId355"/>
+                    <a:stretch>
+                      <a:fillRect/>
+                    </a:stretch>
+                  </pic:blipFill>
+                  <pic:spPr>
+                    <a:xfrm>
+                      <a:off x="0" y="0"/>
+                      <a:ext cx="6087325" cy="1867161"/>
+                    </a:xfrm>
+                    <a:prstGeom prst="rect">
+                      <a:avLst/>
+                    </a:prstGeom>
+                  </pic:spPr>
+                </pic:pic>
+              </a:graphicData>
+            </a:graphic>
+          </wp:inline>
+        </w:drawing>
+      </w:r>
+    </w:p>
+    <w:p>
+      <w:pPr>
+        <w:rPr>
+          <w:lang w:val="en-US"/>
+        </w:rPr>
+      </w:pPr>
+      <w:r>
+        <w:rPr>
+          <w:lang w:val="en-US"/>
+        </w:rPr>
+        <w:drawing>
+          <wp:inline distT="0" distB="0" distL="0" distR="0" wp14:anchorId="51786B14" wp14:editId="05C4DFAD">
+            <wp:extent cx="1457324" cy="885825"/>
+            <wp:effectExtent l="0" t="0" r="0" b="0"/>
+            <wp:docPr id="354" name="Imagen 354"/>
+            <wp:cNvGraphicFramePr>
+              <a:graphicFrameLocks xmlns:a="http://schemas.openxmlformats.org/drawingml/2006/main" noChangeAspect="1"/>
+            </wp:cNvGraphicFramePr>
+            <a:graphic xmlns:a="http://schemas.openxmlformats.org/drawingml/2006/main">
+              <a:graphicData uri="http://schemas.openxmlformats.org/drawingml/2006/picture">
+                <pic:pic xmlns:pic="http://schemas.openxmlformats.org/drawingml/2006/picture">
+                  <pic:nvPicPr>
+                    <pic:cNvPr id="1" name=""/>
+                    <pic:cNvPicPr/>
+                  </pic:nvPicPr>
+                  <pic:blipFill>
+                    <a:blip r:embed="rId356"/>
+                    <a:stretch>
+                      <a:fillRect/>
+                    </a:stretch>
+                  </pic:blipFill>
+                  <pic:spPr>
+                    <a:xfrm>
+                      <a:off x="0" y="0"/>
+                      <a:ext cx="1486916" cy="903812"/>
+                    </a:xfrm>
+                    <a:prstGeom prst="rect">
+                      <a:avLst/>
+                    </a:prstGeom>
+                  </pic:spPr>
+                </pic:pic>
+              </a:graphicData>
+            </a:graphic>
+          </wp:inline>
+        </w:drawing>
+      </w:r>
+      <w:r>
+        <w:rPr>
+          <w:lang w:val="en-US"/>
+        </w:rPr>
+        <w:tab/>
+      </w:r>
+      <w:r>
+        <w:rPr>
+          <w:lang w:val="en-US"/>
+        </w:rPr>
+        <w:drawing>
+          <wp:inline distT="0" distB="0" distL="0" distR="0" wp14:anchorId="73FAC381" wp14:editId="762B180F">
+            <wp:extent cx="2105319" cy="1362265"/>
+            <wp:effectExtent l="0" t="0" r="9525" b="9525"/>
+            <wp:docPr id="355" name="Imagen 355"/>
+            <wp:cNvGraphicFramePr>
+              <a:graphicFrameLocks xmlns:a="http://schemas.openxmlformats.org/drawingml/2006/main" noChangeAspect="1"/>
+            </wp:cNvGraphicFramePr>
+            <a:graphic xmlns:a="http://schemas.openxmlformats.org/drawingml/2006/main">
+              <a:graphicData uri="http://schemas.openxmlformats.org/drawingml/2006/picture">
+                <pic:pic xmlns:pic="http://schemas.openxmlformats.org/drawingml/2006/picture">
+                  <pic:nvPicPr>
+                    <pic:cNvPr id="1" name=""/>
+                    <pic:cNvPicPr/>
+                  </pic:nvPicPr>
+                  <pic:blipFill>
+                    <a:blip r:embed="rId357"/>
+                    <a:stretch>
+                      <a:fillRect/>
+                    </a:stretch>
+                  </pic:blipFill>
+                  <pic:spPr>
+                    <a:xfrm>
+                      <a:off x="0" y="0"/>
+                      <a:ext cx="2105319" cy="1362265"/>
+                    </a:xfrm>
+                    <a:prstGeom prst="rect">
+                      <a:avLst/>
+                    </a:prstGeom>
+                  </pic:spPr>
+                </pic:pic>
+              </a:graphicData>
+            </a:graphic>
+          </wp:inline>
+        </w:drawing>
+      </w:r>
+      <w:r>
+        <w:rPr>
+          <w:lang w:val="en-US"/>
+        </w:rPr>
+        <w:t xml:space="preserve"> </w:t>
+      </w:r>
+      <w:proofErr w:type="gramStart"/>
+      <w:r>
+        <w:rPr>
+          <w:lang w:val="es"/>
+        </w:rPr>
+        <w:t xml:space="preserve">Funcionó </w:t>
+      </w:r>
+      <w:r>
+        <w:rPr>
+          <w:lang w:val="en-US"/>
+        </w:rPr>
+        <w:t>perfecto!!!</w:t>
+      </w:r>
+      <w:proofErr w:type="gramEnd"/>
+    </w:p>
+    <w:p>
+      <w:pPr>
+        <w:rPr>
+          <w:b/>
+          <w:bCs/>
+          <w:sz w:val="24"/>
+          <w:szCs w:val="24"/>
+        </w:rPr>
+      </w:pPr>
+      <w:r>
+        <w:rPr>
+          <w:lang w:val="en-US"/>
+        </w:rPr>
+        <w:drawing>
+          <wp:inline distT="0" distB="0" distL="0" distR="0" wp14:anchorId="3AAAD515" wp14:editId="46BD487E">
+            <wp:extent cx="362001" cy="1495634"/>
+            <wp:effectExtent l="0" t="0" r="0" b="0"/>
+            <wp:docPr id="356" name="Imagen 356"/>
+            <wp:cNvGraphicFramePr>
+              <a:graphicFrameLocks xmlns:a="http://schemas.openxmlformats.org/drawingml/2006/main" noChangeAspect="1"/>
+            </wp:cNvGraphicFramePr>
+            <a:graphic xmlns:a="http://schemas.openxmlformats.org/drawingml/2006/main">
+              <a:graphicData uri="http://schemas.openxmlformats.org/drawingml/2006/picture">
+                <pic:pic xmlns:pic="http://schemas.openxmlformats.org/drawingml/2006/picture">
+                  <pic:nvPicPr>
+                    <pic:cNvPr id="1" name=""/>
+                    <pic:cNvPicPr/>
+                  </pic:nvPicPr>
+                  <pic:blipFill>
+                    <a:blip r:embed="rId358"/>
+                    <a:stretch>
+                      <a:fillRect/>
+                    </a:stretch>
+                  </pic:blipFill>
+                  <pic:spPr>
+                    <a:xfrm>
+                      <a:off x="0" y="0"/>
+                      <a:ext cx="362001" cy="1495634"/>
+                    </a:xfrm>
+                    <a:prstGeom prst="rect">
+                      <a:avLst/>
+                    </a:prstGeom>
+                  </pic:spPr>
+                </pic:pic>
+              </a:graphicData>
+            </a:graphic>
+          </wp:inline>
+        </w:drawing>
+      </w:r>
+      <w:r>
+        <w:t xml:space="preserve"> </w:t>
+      </w:r>
+      <w:r>
+        <w:tab/>
+      </w:r>
+      <w:r>
+        <w:rPr>
+          <w:b/>
+          <w:bCs/>
+          <w:sz w:val="24"/>
+          <w:szCs w:val="24"/>
+        </w:rPr>
+        <w:t>S</w:t>
+      </w:r>
+      <w:r>
+        <w:rPr>
+          <w:b/>
+          <w:bCs/>
+          <w:sz w:val="24"/>
+          <w:szCs w:val="24"/>
+        </w:rPr>
+        <w:t>i el archivo no existe crea uno con el nombre y lo escribe, en caso de Si existir escribe sobre ese.</w:t>
+      </w:r>
+    </w:p>
+    <w:p>
+      <w:pPr>
+        <w:rPr>
+          <w:b/>
+          <w:bCs/>
+          <w:sz w:val="24"/>
+          <w:szCs w:val="24"/>
+        </w:rPr>
+      </w:pPr>
+    </w:p>
+    <w:p>
+      <w:r>
+        <w:drawing>
+          <wp:inline distT="0" distB="0" distL="0" distR="0" wp14:anchorId="5E48CD9D" wp14:editId="2A04DB4D">
+            <wp:extent cx="3162741" cy="1914792"/>
+            <wp:effectExtent l="0" t="0" r="0" b="9525"/>
+            <wp:docPr id="357" name="Imagen 357"/>
+            <wp:cNvGraphicFramePr>
+              <a:graphicFrameLocks xmlns:a="http://schemas.openxmlformats.org/drawingml/2006/main" noChangeAspect="1"/>
+            </wp:cNvGraphicFramePr>
+            <a:graphic xmlns:a="http://schemas.openxmlformats.org/drawingml/2006/main">
+              <a:graphicData uri="http://schemas.openxmlformats.org/drawingml/2006/picture">
+                <pic:pic xmlns:pic="http://schemas.openxmlformats.org/drawingml/2006/picture">
+                  <pic:nvPicPr>
+                    <pic:cNvPr id="1" name=""/>
+                    <pic:cNvPicPr/>
+                  </pic:nvPicPr>
+                  <pic:blipFill>
+                    <a:blip r:embed="rId359"/>
+                    <a:stretch>
+                      <a:fillRect/>
+                    </a:stretch>
+                  </pic:blipFill>
+                  <pic:spPr>
+                    <a:xfrm>
+                      <a:off x="0" y="0"/>
+                      <a:ext cx="3162741" cy="1914792"/>
+                    </a:xfrm>
+                    <a:prstGeom prst="rect">
+                      <a:avLst/>
+                    </a:prstGeom>
+                  </pic:spPr>
+                </pic:pic>
+              </a:graphicData>
+            </a:graphic>
+          </wp:inline>
+        </w:drawing>
+      </w:r>
+      <w:r>
+        <w:t xml:space="preserve">   </w:t>
+      </w:r>
+      <w:r>
+        <w:drawing>
+          <wp:inline distT="0" distB="0" distL="0" distR="0" wp14:anchorId="193FE2D5" wp14:editId="42EDB9C1">
+            <wp:extent cx="1238423" cy="828791"/>
+            <wp:effectExtent l="0" t="0" r="0" b="9525"/>
+            <wp:docPr id="358" name="Imagen 358"/>
+            <wp:cNvGraphicFramePr>
+              <a:graphicFrameLocks xmlns:a="http://schemas.openxmlformats.org/drawingml/2006/main" noChangeAspect="1"/>
+            </wp:cNvGraphicFramePr>
+            <a:graphic xmlns:a="http://schemas.openxmlformats.org/drawingml/2006/main">
+              <a:graphicData uri="http://schemas.openxmlformats.org/drawingml/2006/picture">
+                <pic:pic xmlns:pic="http://schemas.openxmlformats.org/drawingml/2006/picture">
+                  <pic:nvPicPr>
+                    <pic:cNvPr id="1" name=""/>
+                    <pic:cNvPicPr/>
+                  </pic:nvPicPr>
+                  <pic:blipFill>
+                    <a:blip r:embed="rId360"/>
+                    <a:stretch>
+                      <a:fillRect/>
+                    </a:stretch>
+                  </pic:blipFill>
+                  <pic:spPr>
+                    <a:xfrm>
+                      <a:off x="0" y="0"/>
+                      <a:ext cx="1238423" cy="828791"/>
+                    </a:xfrm>
+                    <a:prstGeom prst="rect">
+                      <a:avLst/>
+                    </a:prstGeom>
+                  </pic:spPr>
+                </pic:pic>
+              </a:graphicData>
+            </a:graphic>
+          </wp:inline>
+        </w:drawing>
+      </w:r>
+      <w:r>
+        <w:t xml:space="preserve">   </w:t>
+      </w:r>
+      <w:r>
+        <w:drawing>
+          <wp:inline distT="0" distB="0" distL="0" distR="0" wp14:anchorId="1C0C29BD" wp14:editId="19A9EBD0">
+            <wp:extent cx="1686160" cy="2257740"/>
+            <wp:effectExtent l="0" t="0" r="9525" b="9525"/>
+            <wp:docPr id="359" name="Imagen 359"/>
+            <wp:cNvGraphicFramePr>
+              <a:graphicFrameLocks xmlns:a="http://schemas.openxmlformats.org/drawingml/2006/main" noChangeAspect="1"/>
+            </wp:cNvGraphicFramePr>
+            <a:graphic xmlns:a="http://schemas.openxmlformats.org/drawingml/2006/main">
+              <a:graphicData uri="http://schemas.openxmlformats.org/drawingml/2006/picture">
+                <pic:pic xmlns:pic="http://schemas.openxmlformats.org/drawingml/2006/picture">
+                  <pic:nvPicPr>
+                    <pic:cNvPr id="1" name=""/>
+                    <pic:cNvPicPr/>
+                  </pic:nvPicPr>
+                  <pic:blipFill>
+                    <a:blip r:embed="rId361"/>
+                    <a:stretch>
+                      <a:fillRect/>
+                    </a:stretch>
+                  </pic:blipFill>
+                  <pic:spPr>
+                    <a:xfrm>
+                      <a:off x="0" y="0"/>
+                      <a:ext cx="1686160" cy="2257740"/>
+                    </a:xfrm>
+                    <a:prstGeom prst="rect">
+                      <a:avLst/>
+                    </a:prstGeom>
+                  </pic:spPr>
+                </pic:pic>
+              </a:graphicData>
+            </a:graphic>
+          </wp:inline>
+        </w:drawing>
+      </w:r>
+    </w:p>
+    <w:p>
+      <w:r>
+        <w:t>Cambiando la w por a escribe al final del archivo agregando líneas.</w:t>
+      </w:r>
+    </w:p>
+    <w:p>
+      <w:r>
+        <w:rPr>
+          <w:b/>
+          <w:bCs/>
+          <w:color w:val="FF0000"/>
+          <w:sz w:val="24"/>
+          <w:szCs w:val="24"/>
+        </w:rPr>
+        <w:t xml:space="preserve">Importante </w:t>
+      </w:r>
+      <w:r>
+        <w:t xml:space="preserve">si el archivo esta </w:t>
+      </w:r>
+      <w:r>
+        <w:rPr>
+          <w:b/>
+          <w:bCs/>
+        </w:rPr>
+        <w:t>abierto</w:t>
+      </w:r>
+      <w:r>
+        <w:t xml:space="preserve"> no muestra los cambios hasta que lo cierre y vuelva a abrir.</w:t>
+      </w:r>
+    </w:p>
+    <w:p/>
+    <w:p/>
     <w:sectPr>
       <w:pgSz w:w="11906" w:h="16838"/>
       <w:pgMar w:top="426" w:right="566" w:bottom="426" w:left="567" w:header="708" w:footer="708" w:gutter="0"/>

</xml_diff>